<commit_message>
update contents of documents.
</commit_message>
<xml_diff>
--- a/Hangman Documents/Technical Documentation.docx
+++ b/Hangman Documents/Technical Documentation.docx
@@ -22,15 +22,79 @@
     </w:p>
     <w:p>
       <w:pPr>
-        <w:jc w:val="center"/>
-        <w:rPr>
-          <w:lang w:val="en-US"/>
-        </w:rPr>
-      </w:pPr>
-    </w:p>
-    <w:p>
-      <w:pPr>
-        <w:rPr>
+        <w:rPr>
+          <w:lang w:val="en-US"/>
+        </w:rPr>
+      </w:pPr>
+      <w:r>
+        <w:rPr>
+          <w:b/>
+          <w:lang w:val="en-US"/>
+        </w:rPr>
+        <w:t>Overview</w:t>
+      </w:r>
+      <w:r>
+        <w:rPr>
+          <w:b/>
+          <w:lang w:val="en-US"/>
+        </w:rPr>
+        <w:t>:</w:t>
+      </w:r>
+      <w:r>
+        <w:rPr>
+          <w:lang w:val="en-US"/>
+        </w:rPr>
+        <w:t xml:space="preserve"> T</w:t>
+      </w:r>
+      <w:r>
+        <w:rPr>
+          <w:lang w:val="en-US"/>
+        </w:rPr>
+        <w:t xml:space="preserve">here are 14 methods in the code along with several </w:t>
+      </w:r>
+      <w:r>
+        <w:rPr>
+          <w:lang w:val="en-US"/>
+        </w:rPr>
+        <w:t>global variables</w:t>
+      </w:r>
+      <w:r>
+        <w:rPr>
+          <w:lang w:val="en-US"/>
+        </w:rPr>
+        <w:t>.</w:t>
+      </w:r>
+      <w:r>
+        <w:rPr>
+          <w:lang w:val="en-US"/>
+        </w:rPr>
+        <w:t xml:space="preserve"> Each method has a set job to complete. Going from top – down, I will name the methods and their jobs and any nested methods</w:t>
+      </w:r>
+      <w:r>
+        <w:rPr>
+          <w:lang w:val="en-US"/>
+        </w:rPr>
+        <w:t xml:space="preserve"> and class wide variables</w:t>
+      </w:r>
+      <w:r>
+        <w:rPr>
+          <w:lang w:val="en-US"/>
+        </w:rPr>
+        <w:t xml:space="preserve"> will be explained at the bottom of this document.</w:t>
+      </w:r>
+    </w:p>
+    <w:p>
+      <w:pPr>
+        <w:rPr>
+          <w:b/>
+          <w:lang w:val="en-US"/>
+        </w:rPr>
+      </w:pPr>
+    </w:p>
+    <w:p>
+      <w:pPr>
+        <w:rPr>
+          <w:b/>
           <w:lang w:val="en-US"/>
         </w:rPr>
       </w:pPr>
@@ -41,19 +105,14 @@
         </w:rPr>
         <w:t>Methods:</w:t>
       </w:r>
-      <w:r>
-        <w:rPr>
-          <w:lang w:val="en-US"/>
-        </w:rPr>
-        <w:t xml:space="preserve"> There are 14 methods in the code. Each method has a set job to complete. Going from top – down, I will name the methods and their jobs and any nested methods will be explained at the bottom of this document.</w:t>
-      </w:r>
-    </w:p>
-    <w:p>
-      <w:pPr>
-        <w:rPr>
-          <w:lang w:val="en-US"/>
-        </w:rPr>
-      </w:pPr>
+    </w:p>
+    <w:p>
+      <w:pPr>
+        <w:rPr>
+          <w:lang w:val="en-US"/>
+        </w:rPr>
+      </w:pPr>
+      <w:proofErr w:type="spellStart"/>
       <w:proofErr w:type="gramStart"/>
       <w:r>
         <w:rPr>
@@ -62,6 +121,7 @@
         </w:rPr>
         <w:t>startPlayingHangman</w:t>
       </w:r>
+      <w:proofErr w:type="spellEnd"/>
       <w:r>
         <w:rPr>
           <w:b/>
@@ -278,15 +338,868 @@
           <w:lang w:val="en-US"/>
         </w:rPr>
       </w:pPr>
+      <w:r>
+        <w:rPr>
+          <w:lang w:val="en-US"/>
+        </w:rPr>
+        <w:t>It then creates and if statement that has a method inside its condition. That method will look for any underscores in the movie title and if there are none present then that means the players has filled in all the correct letters and they have won. The method will return true and then print out that the player has won the game.</w:t>
+      </w:r>
+    </w:p>
+    <w:p>
+      <w:pPr>
+        <w:rPr>
+          <w:lang w:val="en-US"/>
+        </w:rPr>
+      </w:pPr>
+      <w:r>
+        <w:rPr>
+          <w:lang w:val="en-US"/>
+        </w:rPr>
+        <w:lastRenderedPageBreak/>
+        <w:t xml:space="preserve">It lastly checks if a Boolean called “exit” has been set to false, if it hasn’t, then it will re-loop again until it is either set to true and the player has won, or it </w:t>
+      </w:r>
+      <w:r>
+        <w:rPr>
+          <w:lang w:val="en-US"/>
+        </w:rPr>
+        <w:t>the player runs out of guesses.</w:t>
+      </w:r>
+    </w:p>
+    <w:p>
+      <w:pPr>
+        <w:rPr>
+          <w:lang w:val="en-US"/>
+        </w:rPr>
+      </w:pPr>
+      <w:proofErr w:type="spellStart"/>
+      <w:proofErr w:type="gramStart"/>
+      <w:r>
+        <w:rPr>
+          <w:b/>
+          <w:lang w:val="en-US"/>
+        </w:rPr>
+        <w:t>convertingTextFileToAStringArrayList</w:t>
+      </w:r>
+      <w:proofErr w:type="spellEnd"/>
+      <w:r>
+        <w:rPr>
+          <w:b/>
+          <w:lang w:val="en-US"/>
+        </w:rPr>
+        <w:t>(</w:t>
+      </w:r>
+      <w:proofErr w:type="gramEnd"/>
+      <w:r>
+        <w:rPr>
+          <w:b/>
+          <w:lang w:val="en-US"/>
+        </w:rPr>
+        <w:t>)</w:t>
+      </w:r>
+      <w:r>
+        <w:rPr>
+          <w:lang w:val="en-US"/>
+        </w:rPr>
+        <w:t xml:space="preserve"> - This method is used to read data from a text file, line by line, using the buffer reader and file reader. It will then take each line from the text file and add that into an array list and return an array list called movieList.</w:t>
+      </w:r>
+    </w:p>
+    <w:p>
+      <w:pPr>
+        <w:rPr>
+          <w:lang w:val="en-US"/>
+        </w:rPr>
+      </w:pPr>
+      <w:proofErr w:type="spellStart"/>
+      <w:proofErr w:type="gramStart"/>
+      <w:r>
+        <w:rPr>
+          <w:b/>
+          <w:lang w:val="en-US"/>
+        </w:rPr>
+        <w:t>choosingARandomMovieFromTheListArray</w:t>
+      </w:r>
+      <w:proofErr w:type="spellEnd"/>
+      <w:r>
+        <w:rPr>
+          <w:b/>
+          <w:lang w:val="en-US"/>
+        </w:rPr>
+        <w:t>(</w:t>
+      </w:r>
+      <w:proofErr w:type="gramEnd"/>
+      <w:r>
+        <w:rPr>
+          <w:b/>
+          <w:lang w:val="en-US"/>
+        </w:rPr>
+        <w:t>)</w:t>
+      </w:r>
+      <w:r>
+        <w:rPr>
+          <w:lang w:val="en-US"/>
+        </w:rPr>
+        <w:t xml:space="preserve"> - This method takes in the array list </w:t>
+      </w:r>
+      <w:proofErr w:type="spellStart"/>
+      <w:r>
+        <w:rPr>
+          <w:lang w:val="en-US"/>
+        </w:rPr>
+        <w:t>movieChoice</w:t>
+      </w:r>
+      <w:proofErr w:type="spellEnd"/>
+      <w:r>
+        <w:rPr>
+          <w:lang w:val="en-US"/>
+        </w:rPr>
+        <w:t>. It then uses a Random class to create a random integer that will be used to select one of the movies from the list array. It then returns the selected movie as a String</w:t>
+      </w:r>
+      <w:r>
+        <w:rPr>
+          <w:lang w:val="en-US"/>
+        </w:rPr>
+        <w:t xml:space="preserve"> named </w:t>
+      </w:r>
+      <w:proofErr w:type="spellStart"/>
+      <w:r>
+        <w:rPr>
+          <w:lang w:val="en-US"/>
+        </w:rPr>
+        <w:t>movieChoice</w:t>
+      </w:r>
+      <w:proofErr w:type="spellEnd"/>
+      <w:r>
+        <w:rPr>
+          <w:lang w:val="en-US"/>
+        </w:rPr>
+        <w:t>,</w:t>
+      </w:r>
+      <w:r>
+        <w:rPr>
+          <w:lang w:val="en-US"/>
+        </w:rPr>
+        <w:t xml:space="preserve"> converted to lower case.</w:t>
+      </w:r>
+    </w:p>
+    <w:p>
+      <w:pPr>
+        <w:rPr>
+          <w:lang w:val="en-US"/>
+        </w:rPr>
+      </w:pPr>
+      <w:proofErr w:type="spellStart"/>
+      <w:proofErr w:type="gramStart"/>
+      <w:r>
+        <w:rPr>
+          <w:b/>
+          <w:lang w:val="en-US"/>
+        </w:rPr>
+        <w:t>addingWhitespaceAfterEveryCharInMovieChoice</w:t>
+      </w:r>
+      <w:proofErr w:type="spellEnd"/>
+      <w:r>
+        <w:rPr>
+          <w:b/>
+          <w:lang w:val="en-US"/>
+        </w:rPr>
+        <w:t>(</w:t>
+      </w:r>
+      <w:proofErr w:type="gramEnd"/>
+      <w:r>
+        <w:rPr>
+          <w:b/>
+          <w:lang w:val="en-US"/>
+        </w:rPr>
+        <w:t>)</w:t>
+      </w:r>
+      <w:r>
+        <w:rPr>
+          <w:lang w:val="en-US"/>
+        </w:rPr>
+        <w:t xml:space="preserve"> – This method takes in the </w:t>
+      </w:r>
+      <w:r>
+        <w:rPr>
+          <w:lang w:val="en-US"/>
+        </w:rPr>
+        <w:t xml:space="preserve">String </w:t>
+      </w:r>
+      <w:proofErr w:type="spellStart"/>
+      <w:r>
+        <w:rPr>
+          <w:lang w:val="en-US"/>
+        </w:rPr>
+        <w:t>movieChoice</w:t>
+      </w:r>
+      <w:proofErr w:type="spellEnd"/>
+      <w:r>
+        <w:rPr>
+          <w:lang w:val="en-US"/>
+        </w:rPr>
+        <w:t xml:space="preserve"> and then uses a </w:t>
+      </w:r>
+      <w:proofErr w:type="spellStart"/>
+      <w:r>
+        <w:rPr>
+          <w:lang w:val="en-US"/>
+        </w:rPr>
+        <w:t>replaceAll</w:t>
+      </w:r>
+      <w:proofErr w:type="spellEnd"/>
+      <w:r>
+        <w:rPr>
+          <w:lang w:val="en-US"/>
+        </w:rPr>
+        <w:t xml:space="preserve"> to add a whitespace after every character in the String. It then returns a String called </w:t>
+      </w:r>
+      <w:proofErr w:type="spellStart"/>
+      <w:r>
+        <w:rPr>
+          <w:lang w:val="en-US"/>
+        </w:rPr>
+        <w:t>movieChoiceWithWhitespaceAfterEveryLetter</w:t>
+      </w:r>
+      <w:proofErr w:type="spellEnd"/>
+      <w:r>
+        <w:rPr>
+          <w:lang w:val="en-US"/>
+        </w:rPr>
+        <w:t>.</w:t>
+      </w:r>
+    </w:p>
+    <w:p>
+      <w:pPr>
+        <w:rPr>
+          <w:lang w:val="en-US"/>
+        </w:rPr>
+      </w:pPr>
+      <w:proofErr w:type="spellStart"/>
+      <w:proofErr w:type="gramStart"/>
+      <w:r>
+        <w:rPr>
+          <w:b/>
+          <w:lang w:val="en-US"/>
+        </w:rPr>
+        <w:t>convertingMovieArrayToUnderscoreArray</w:t>
+      </w:r>
+      <w:proofErr w:type="spellEnd"/>
+      <w:r>
+        <w:rPr>
+          <w:b/>
+          <w:lang w:val="en-US"/>
+        </w:rPr>
+        <w:t>(</w:t>
+      </w:r>
+      <w:proofErr w:type="gramEnd"/>
+      <w:r>
+        <w:rPr>
+          <w:b/>
+          <w:lang w:val="en-US"/>
+        </w:rPr>
+        <w:t>)</w:t>
+      </w:r>
+      <w:r>
+        <w:rPr>
+          <w:lang w:val="en-US"/>
+        </w:rPr>
+        <w:t xml:space="preserve"> – This method takes in the String </w:t>
+      </w:r>
+      <w:proofErr w:type="spellStart"/>
+      <w:r>
+        <w:rPr>
+          <w:lang w:val="en-US"/>
+        </w:rPr>
+        <w:t>movieChoice</w:t>
+      </w:r>
+      <w:proofErr w:type="spellEnd"/>
+      <w:r>
+        <w:rPr>
+          <w:lang w:val="en-US"/>
+        </w:rPr>
+        <w:t xml:space="preserve"> and then replaces all alphabetical characters with underscores and spaces. It then returns a String call </w:t>
+      </w:r>
+      <w:proofErr w:type="spellStart"/>
+      <w:r>
+        <w:rPr>
+          <w:lang w:val="en-US"/>
+        </w:rPr>
+        <w:t>movieUnderscore</w:t>
+      </w:r>
+      <w:proofErr w:type="spellEnd"/>
+      <w:r>
+        <w:rPr>
+          <w:lang w:val="en-US"/>
+        </w:rPr>
+        <w:t>.</w:t>
+      </w:r>
+    </w:p>
+    <w:p>
+      <w:pPr>
+        <w:rPr>
+          <w:lang w:val="en-US"/>
+        </w:rPr>
+      </w:pPr>
+      <w:proofErr w:type="spellStart"/>
+      <w:proofErr w:type="gramStart"/>
+      <w:r>
+        <w:rPr>
+          <w:b/>
+          <w:lang w:val="en-US"/>
+        </w:rPr>
+        <w:t>printToScreen</w:t>
+      </w:r>
+      <w:proofErr w:type="spellEnd"/>
+      <w:r>
+        <w:rPr>
+          <w:b/>
+          <w:lang w:val="en-US"/>
+        </w:rPr>
+        <w:t>(</w:t>
+      </w:r>
+      <w:proofErr w:type="gramEnd"/>
+      <w:r>
+        <w:rPr>
+          <w:b/>
+          <w:lang w:val="en-US"/>
+        </w:rPr>
+        <w:t>)</w:t>
+      </w:r>
+      <w:r>
+        <w:rPr>
+          <w:lang w:val="en-US"/>
+        </w:rPr>
+        <w:t xml:space="preserve"> – This method simply prints out inputs to the screen.</w:t>
+      </w:r>
+    </w:p>
+    <w:p>
+      <w:pPr>
+        <w:rPr>
+          <w:lang w:val="en-US"/>
+        </w:rPr>
+      </w:pPr>
+      <w:proofErr w:type="spellStart"/>
+      <w:proofErr w:type="gramStart"/>
+      <w:r>
+        <w:rPr>
+          <w:b/>
+          <w:lang w:val="en-US"/>
+        </w:rPr>
+        <w:t>checkWhatTheUSerGuessIs</w:t>
+      </w:r>
+      <w:proofErr w:type="spellEnd"/>
+      <w:r>
+        <w:rPr>
+          <w:b/>
+          <w:lang w:val="en-US"/>
+        </w:rPr>
+        <w:t>(</w:t>
+      </w:r>
+      <w:proofErr w:type="gramEnd"/>
+      <w:r>
+        <w:rPr>
+          <w:b/>
+          <w:lang w:val="en-US"/>
+        </w:rPr>
+        <w:t>)</w:t>
+      </w:r>
+      <w:r>
+        <w:rPr>
+          <w:lang w:val="en-US"/>
+        </w:rPr>
+        <w:t xml:space="preserve"> – This method creates a scanner class that allows the user to enter their guess. It checks if t</w:t>
+      </w:r>
+      <w:r>
+        <w:rPr>
+          <w:lang w:val="en-US"/>
+        </w:rPr>
+        <w:t xml:space="preserve">he user has entered a number, a non-alphanumerical character and if they guess is longer than one character. It then returns the input as a String called </w:t>
+      </w:r>
+      <w:proofErr w:type="spellStart"/>
+      <w:r>
+        <w:rPr>
+          <w:lang w:val="en-US"/>
+        </w:rPr>
+        <w:t>userGuess</w:t>
+      </w:r>
+      <w:proofErr w:type="spellEnd"/>
+      <w:r>
+        <w:rPr>
+          <w:lang w:val="en-US"/>
+        </w:rPr>
+        <w:t>.</w:t>
+      </w:r>
+    </w:p>
+    <w:p>
+      <w:pPr>
+        <w:rPr>
+          <w:lang w:val="en-US"/>
+        </w:rPr>
+      </w:pPr>
+      <w:proofErr w:type="spellStart"/>
+      <w:proofErr w:type="gramStart"/>
+      <w:r>
+        <w:rPr>
+          <w:b/>
+          <w:lang w:val="en-US"/>
+        </w:rPr>
+        <w:t>convertStringToCharArray</w:t>
+      </w:r>
+      <w:proofErr w:type="spellEnd"/>
+      <w:r>
+        <w:rPr>
+          <w:b/>
+          <w:lang w:val="en-US"/>
+        </w:rPr>
+        <w:t>(</w:t>
+      </w:r>
+      <w:proofErr w:type="gramEnd"/>
+      <w:r>
+        <w:rPr>
+          <w:b/>
+          <w:lang w:val="en-US"/>
+        </w:rPr>
+        <w:t>)</w:t>
+      </w:r>
+      <w:r>
+        <w:rPr>
+          <w:lang w:val="en-US"/>
+        </w:rPr>
+        <w:t xml:space="preserve"> – This method simple converts a String to a character array and returns it as a character array.</w:t>
+      </w:r>
+    </w:p>
+    <w:p>
+      <w:pPr>
+        <w:rPr>
+          <w:lang w:val="en-US"/>
+        </w:rPr>
+      </w:pPr>
+      <w:proofErr w:type="spellStart"/>
+      <w:proofErr w:type="gramStart"/>
+      <w:r>
+        <w:rPr>
+          <w:b/>
+          <w:lang w:val="en-US"/>
+        </w:rPr>
+        <w:t>checkingIfUserInputMatchesALetterInTheMovieTitle</w:t>
+      </w:r>
+      <w:proofErr w:type="spellEnd"/>
+      <w:r>
+        <w:rPr>
+          <w:b/>
+          <w:lang w:val="en-US"/>
+        </w:rPr>
+        <w:t>(</w:t>
+      </w:r>
+      <w:proofErr w:type="gramEnd"/>
+      <w:r>
+        <w:rPr>
+          <w:b/>
+          <w:lang w:val="en-US"/>
+        </w:rPr>
+        <w:t xml:space="preserve">) </w:t>
+      </w:r>
+      <w:r>
+        <w:rPr>
+          <w:lang w:val="en-US"/>
+        </w:rPr>
+        <w:t>– This method will compare the users guess to each character in the selected movie and then if it finds a match it will jump into another method that will replace the underscore at the position in which the match was found with the users guess and return back a character array. If it does not find a match at all then it will print out to the user that they weren’t successful and also add a count to a global variable that tracks the wrong guesses.</w:t>
+      </w:r>
+      <w:r>
+        <w:rPr>
+          <w:lang w:val="en-US"/>
+        </w:rPr>
+        <w:t xml:space="preserve"> It then returns a String.</w:t>
+      </w:r>
+    </w:p>
+    <w:p>
+      <w:pPr>
+        <w:rPr>
+          <w:lang w:val="en-US"/>
+        </w:rPr>
+      </w:pPr>
+      <w:proofErr w:type="spellStart"/>
+      <w:proofErr w:type="gramStart"/>
+      <w:r>
+        <w:rPr>
+          <w:b/>
+          <w:lang w:val="en-US"/>
+        </w:rPr>
+        <w:t>ReplaceUnderscoreWithUserInputCharacter</w:t>
+      </w:r>
+      <w:proofErr w:type="spellEnd"/>
+      <w:r>
+        <w:rPr>
+          <w:b/>
+          <w:lang w:val="en-US"/>
+        </w:rPr>
+        <w:t>(</w:t>
+      </w:r>
+      <w:proofErr w:type="gramEnd"/>
+      <w:r>
+        <w:rPr>
+          <w:b/>
+          <w:lang w:val="en-US"/>
+        </w:rPr>
+        <w:t>)</w:t>
+      </w:r>
+      <w:r>
+        <w:rPr>
+          <w:lang w:val="en-US"/>
+        </w:rPr>
+        <w:t xml:space="preserve"> – This is the method used above, to replace the underscore at a certain position with the users guess. It returns a character array.</w:t>
+      </w:r>
+    </w:p>
+    <w:p>
+      <w:pPr>
+        <w:rPr>
+          <w:lang w:val="en-US"/>
+        </w:rPr>
+      </w:pPr>
+      <w:proofErr w:type="spellStart"/>
+      <w:proofErr w:type="gramStart"/>
+      <w:r>
+        <w:rPr>
+          <w:b/>
+          <w:lang w:val="en-US"/>
+        </w:rPr>
+        <w:t>checkIfUserGuessWasAlreadyEntered</w:t>
+      </w:r>
+      <w:proofErr w:type="spellEnd"/>
+      <w:r>
+        <w:rPr>
+          <w:b/>
+          <w:lang w:val="en-US"/>
+        </w:rPr>
+        <w:t>(</w:t>
+      </w:r>
+      <w:proofErr w:type="gramEnd"/>
+      <w:r>
+        <w:rPr>
+          <w:b/>
+          <w:lang w:val="en-US"/>
+        </w:rPr>
+        <w:t xml:space="preserve">) </w:t>
+      </w:r>
+      <w:r>
+        <w:rPr>
+          <w:lang w:val="en-US"/>
+        </w:rPr>
+        <w:t>– This method will compare the users current guess with their previous guesses to see if they have already entered that guess before. If they have entered the guess then it returns true, else it returns false.</w:t>
+      </w:r>
+    </w:p>
+    <w:p>
+      <w:pPr>
+        <w:rPr>
+          <w:lang w:val="en-US"/>
+        </w:rPr>
+      </w:pPr>
+      <w:proofErr w:type="spellStart"/>
+      <w:proofErr w:type="gramStart"/>
+      <w:r>
+        <w:rPr>
+          <w:b/>
+          <w:lang w:val="en-US"/>
+        </w:rPr>
+        <w:t>addWrongChoiceToPlayerScore</w:t>
+      </w:r>
+      <w:proofErr w:type="spellEnd"/>
+      <w:r>
+        <w:rPr>
+          <w:b/>
+          <w:lang w:val="en-US"/>
+        </w:rPr>
+        <w:t>(</w:t>
+      </w:r>
+      <w:proofErr w:type="gramEnd"/>
+      <w:r>
+        <w:rPr>
+          <w:b/>
+          <w:lang w:val="en-US"/>
+        </w:rPr>
+        <w:t xml:space="preserve">) </w:t>
+      </w:r>
+      <w:r>
+        <w:rPr>
+          <w:lang w:val="en-US"/>
+        </w:rPr>
+        <w:t>– This method tracks the global variable called count, which keeps track of how many incorrect guesses the user has entered, if it reached a value of 10, then it runs a method that will print out to the user that they lost.</w:t>
+      </w:r>
+    </w:p>
+    <w:p>
+      <w:pPr>
+        <w:rPr>
+          <w:lang w:val="en-US"/>
+        </w:rPr>
+      </w:pPr>
+      <w:proofErr w:type="spellStart"/>
+      <w:proofErr w:type="gramStart"/>
+      <w:r>
+        <w:rPr>
+          <w:b/>
+          <w:lang w:val="en-US"/>
+        </w:rPr>
+        <w:t>gameOverYouLose</w:t>
+      </w:r>
+      <w:proofErr w:type="spellEnd"/>
+      <w:r>
+        <w:rPr>
+          <w:b/>
+          <w:lang w:val="en-US"/>
+        </w:rPr>
+        <w:t>(</w:t>
+      </w:r>
+      <w:proofErr w:type="gramEnd"/>
+      <w:r>
+        <w:rPr>
+          <w:b/>
+          <w:lang w:val="en-US"/>
+        </w:rPr>
+        <w:t xml:space="preserve">) </w:t>
+      </w:r>
+      <w:r>
+        <w:rPr>
+          <w:lang w:val="en-US"/>
+        </w:rPr>
+        <w:t>– This is the method used above that prints out that the users has failed to complete the game within 10 tries, therefore they have lost.</w:t>
+      </w:r>
+    </w:p>
+    <w:p>
+      <w:pPr>
+        <w:rPr>
+          <w:lang w:val="en-US"/>
+        </w:rPr>
+      </w:pPr>
+      <w:proofErr w:type="spellStart"/>
+      <w:proofErr w:type="gramStart"/>
+      <w:r>
+        <w:rPr>
+          <w:b/>
+          <w:lang w:val="en-US"/>
+        </w:rPr>
+        <w:t>gameOverYouWin</w:t>
+      </w:r>
+      <w:proofErr w:type="spellEnd"/>
+      <w:r>
+        <w:rPr>
+          <w:b/>
+          <w:lang w:val="en-US"/>
+        </w:rPr>
+        <w:t>(</w:t>
+      </w:r>
+      <w:proofErr w:type="gramEnd"/>
+      <w:r>
+        <w:rPr>
+          <w:b/>
+          <w:lang w:val="en-US"/>
+        </w:rPr>
+        <w:t xml:space="preserve">) </w:t>
+      </w:r>
+      <w:r>
+        <w:rPr>
+          <w:lang w:val="en-US"/>
+        </w:rPr>
+        <w:t>– This method checks if the user has successfully replaced all the underscores in the String with characters and if so that means that they won the game. It returns true if they have, else it returns false.</w:t>
+      </w:r>
+    </w:p>
+    <w:p>
+      <w:pPr>
+        <w:rPr>
+          <w:b/>
+          <w:lang w:val="en-US"/>
+        </w:rPr>
+      </w:pPr>
+      <w:r>
+        <w:rPr>
+          <w:b/>
+          <w:lang w:val="en-US"/>
+        </w:rPr>
+        <w:lastRenderedPageBreak/>
+        <w:t xml:space="preserve">Global Variables: </w:t>
+      </w:r>
+    </w:p>
+    <w:p>
+      <w:pPr>
+        <w:rPr>
+          <w:lang w:val="en-US"/>
+        </w:rPr>
+      </w:pPr>
+      <w:r>
+        <w:rPr>
+          <w:b/>
+          <w:lang w:val="en-US"/>
+        </w:rPr>
+        <w:t>sta</w:t>
+      </w:r>
+      <w:r>
+        <w:rPr>
+          <w:b/>
+          <w:lang w:val="en-US"/>
+        </w:rPr>
+        <w:t xml:space="preserve">tic String </w:t>
+      </w:r>
+      <w:proofErr w:type="spellStart"/>
+      <w:r>
+        <w:rPr>
+          <w:b/>
+          <w:lang w:val="en-US"/>
+        </w:rPr>
+        <w:t>usedLetters</w:t>
+      </w:r>
+      <w:proofErr w:type="spellEnd"/>
+      <w:r>
+        <w:rPr>
+          <w:lang w:val="en-US"/>
+        </w:rPr>
+        <w:t xml:space="preserve"> – This variable is what holds all the users guesses, it is used to compare the current guess, to the previous one.</w:t>
+      </w:r>
+    </w:p>
+    <w:p>
+      <w:pPr>
+        <w:rPr>
+          <w:lang w:val="en-US"/>
+        </w:rPr>
+      </w:pPr>
+      <w:r>
+        <w:rPr>
+          <w:b/>
+          <w:lang w:val="en-US"/>
+        </w:rPr>
+        <w:t xml:space="preserve">static String </w:t>
+      </w:r>
+      <w:proofErr w:type="spellStart"/>
+      <w:r>
+        <w:rPr>
+          <w:b/>
+          <w:lang w:val="en-US"/>
+        </w:rPr>
+        <w:t>usedLettersPlusInfo</w:t>
+      </w:r>
+      <w:proofErr w:type="spellEnd"/>
+      <w:r>
+        <w:rPr>
+          <w:lang w:val="en-US"/>
+        </w:rPr>
+        <w:t xml:space="preserve"> – This variable is what is printed out to the user after every new letter that has been used.</w:t>
+      </w:r>
+    </w:p>
+    <w:p>
+      <w:pPr>
+        <w:rPr>
+          <w:lang w:val="en-US"/>
+        </w:rPr>
+      </w:pPr>
+      <w:r>
+        <w:rPr>
+          <w:b/>
+          <w:lang w:val="en-US"/>
+        </w:rPr>
+        <w:t xml:space="preserve">static String </w:t>
+      </w:r>
+      <w:proofErr w:type="spellStart"/>
+      <w:r>
+        <w:rPr>
+          <w:b/>
+          <w:lang w:val="en-US"/>
+        </w:rPr>
+        <w:t>movieChoiceUnderscore</w:t>
+      </w:r>
+      <w:proofErr w:type="spellEnd"/>
+      <w:r>
+        <w:rPr>
+          <w:lang w:val="en-US"/>
+        </w:rPr>
+        <w:t xml:space="preserve"> – This variable holds all the successful guesses that the user has found.</w:t>
+      </w:r>
+    </w:p>
+    <w:p>
+      <w:pPr>
+        <w:rPr>
+          <w:lang w:val="en-US"/>
+        </w:rPr>
+      </w:pPr>
+      <w:r>
+        <w:rPr>
+          <w:b/>
+          <w:lang w:val="en-US"/>
+        </w:rPr>
+        <w:t xml:space="preserve">static </w:t>
+      </w:r>
+      <w:proofErr w:type="gramStart"/>
+      <w:r>
+        <w:rPr>
+          <w:b/>
+          <w:lang w:val="en-US"/>
+        </w:rPr>
+        <w:t>char</w:t>
+      </w:r>
       <w:bookmarkStart w:id="0" w:name="_GoBack"/>
       <w:bookmarkEnd w:id="0"/>
-    </w:p>
-    <w:p>
-      <w:pPr>
-        <w:rPr>
-          <w:lang w:val="en-US"/>
-        </w:rPr>
-      </w:pPr>
+      <w:r>
+        <w:rPr>
+          <w:b/>
+          <w:lang w:val="en-US"/>
+        </w:rPr>
+        <w:t>[</w:t>
+      </w:r>
+      <w:proofErr w:type="gramEnd"/>
+      <w:r>
+        <w:rPr>
+          <w:b/>
+          <w:lang w:val="en-US"/>
+        </w:rPr>
+        <w:t xml:space="preserve">] </w:t>
+      </w:r>
+      <w:proofErr w:type="spellStart"/>
+      <w:r>
+        <w:rPr>
+          <w:b/>
+          <w:lang w:val="en-US"/>
+        </w:rPr>
+        <w:t>movieListUpdate</w:t>
+      </w:r>
+      <w:proofErr w:type="spellEnd"/>
+      <w:r>
+        <w:rPr>
+          <w:lang w:val="en-US"/>
+        </w:rPr>
+        <w:t xml:space="preserve"> – This variable stores the users guess if it is correct. It is null until they guess a correct letter.</w:t>
+      </w:r>
+    </w:p>
+    <w:p>
+      <w:pPr>
+        <w:rPr>
+          <w:lang w:val="en-US"/>
+        </w:rPr>
+      </w:pPr>
+      <w:r>
+        <w:rPr>
+          <w:b/>
+          <w:lang w:val="en-US"/>
+        </w:rPr>
+        <w:t xml:space="preserve">static </w:t>
+      </w:r>
+      <w:proofErr w:type="spellStart"/>
+      <w:r>
+        <w:rPr>
+          <w:b/>
+          <w:lang w:val="en-US"/>
+        </w:rPr>
+        <w:t>int</w:t>
+      </w:r>
+      <w:proofErr w:type="spellEnd"/>
+      <w:r>
+        <w:rPr>
+          <w:b/>
+          <w:lang w:val="en-US"/>
+        </w:rPr>
+        <w:t xml:space="preserve"> count</w:t>
+      </w:r>
+      <w:r>
+        <w:rPr>
+          <w:lang w:val="en-US"/>
+        </w:rPr>
+        <w:t xml:space="preserve"> – This variable is what keeps track of the user’s incorrect guesses.</w:t>
+      </w:r>
     </w:p>
     <w:sectPr>
       <w:pgSz w:w="11906" w:h="16838"/>

</xml_diff>